<commit_message>
Finish "Epika 1.docx" and add some use-case diagrams. Use cases of 5th and 6th Epiks are still to be made
</commit_message>
<xml_diff>
--- a/Epika 1.docx
+++ b/Epika 1.docx
@@ -29,7 +29,24 @@
         <w:t xml:space="preserve">User Story 1: </w:t>
       </w:r>
       <w:r>
-        <w:t xml:space="preserve">Jako użytkownik chcę </w:t>
+        <w:t xml:space="preserve">Jako </w:t>
+      </w:r>
+      <w:r>
+        <w:rPr>
+          <w:b/>
+          <w:bCs/>
+        </w:rPr>
+        <w:t>U</w:t>
+      </w:r>
+      <w:r>
+        <w:rPr>
+          <w:b/>
+          <w:bCs/>
+        </w:rPr>
+        <w:t>żytkownik</w:t>
+      </w:r>
+      <w:r>
+        <w:t xml:space="preserve"> chcę </w:t>
       </w:r>
       <w:r>
         <w:t>się zalogować, żeby móc korzystać z systemu.</w:t>
@@ -44,7 +61,24 @@
         </w:numPr>
       </w:pPr>
       <w:r>
-        <w:t xml:space="preserve">User Story 2: Jako admin chcę </w:t>
+        <w:t xml:space="preserve">User Story 2: Jako </w:t>
+      </w:r>
+      <w:r>
+        <w:rPr>
+          <w:b/>
+          <w:bCs/>
+        </w:rPr>
+        <w:t>A</w:t>
+      </w:r>
+      <w:r>
+        <w:rPr>
+          <w:b/>
+          <w:bCs/>
+        </w:rPr>
+        <w:t>dmin</w:t>
+      </w:r>
+      <w:r>
+        <w:t xml:space="preserve"> chcę </w:t>
       </w:r>
       <w:r>
         <w:t>tworzyć, modyfikować i usuwać konta użytkowników, żeby kontrolować kto ma dostęp do systemu.</w:t>
@@ -59,7 +93,24 @@
         </w:numPr>
       </w:pPr>
       <w:r>
-        <w:t>User Story 3: Jako admin chcę móc nadawać uprawnienia, żeby ograniczać odpowiedzialności użytkowników.</w:t>
+        <w:t xml:space="preserve">User Story 3: Jako </w:t>
+      </w:r>
+      <w:r>
+        <w:rPr>
+          <w:b/>
+          <w:bCs/>
+        </w:rPr>
+        <w:t>A</w:t>
+      </w:r>
+      <w:r>
+        <w:rPr>
+          <w:b/>
+          <w:bCs/>
+        </w:rPr>
+        <w:t>dmin</w:t>
+      </w:r>
+      <w:r>
+        <w:t xml:space="preserve"> chcę móc nadawać uprawnienia, żeby ograniczać odpowiedzialności użytkowników.</w:t>
       </w:r>
     </w:p>
     <w:p>
@@ -71,7 +122,31 @@
         </w:numPr>
       </w:pPr>
       <w:r>
-        <w:t>User Story 4: Jako użytkowni chcę móc się wylogować, żeby zadbać o bezpieczeństwo.</w:t>
+        <w:t xml:space="preserve">User Story 4: Jako </w:t>
+      </w:r>
+      <w:r>
+        <w:rPr>
+          <w:b/>
+          <w:bCs/>
+        </w:rPr>
+        <w:t>U</w:t>
+      </w:r>
+      <w:r>
+        <w:rPr>
+          <w:b/>
+          <w:bCs/>
+        </w:rPr>
+        <w:t>żytkowni</w:t>
+      </w:r>
+      <w:r>
+        <w:rPr>
+          <w:b/>
+          <w:bCs/>
+        </w:rPr>
+        <w:t>k</w:t>
+      </w:r>
+      <w:r>
+        <w:t xml:space="preserve"> chcę móc się wylogować, żeby zadbać o bezpieczeństwo.</w:t>
       </w:r>
     </w:p>
     <w:p>
@@ -92,11 +167,11 @@
         <w:t xml:space="preserve">2: </w:t>
       </w:r>
       <w:r>
-        <w:rPr>
-          <w:color w:val="FFC000"/>
-        </w:rPr>
         <w:t>Zarządzanie grupami kursów</w:t>
       </w:r>
+      <w:r>
+        <w:t xml:space="preserve"> (Patryk)</w:t>
+      </w:r>
     </w:p>
     <w:p>
       <w:pPr>
@@ -110,10 +185,65 @@
         <w:t>User Story 1:</w:t>
       </w:r>
       <w:r>
-        <w:t xml:space="preserve"> Jako użytkownik chcę móc tworzyć grupę kursów</w:t>
-      </w:r>
-      <w:r>
-        <w:t>, aby grupa kursów była dostępna w systemie.</w:t>
+        <w:t xml:space="preserve"> Jako </w:t>
+      </w:r>
+      <w:r>
+        <w:rPr>
+          <w:b/>
+          <w:bCs/>
+        </w:rPr>
+        <w:t>U</w:t>
+      </w:r>
+      <w:r>
+        <w:rPr>
+          <w:b/>
+          <w:bCs/>
+        </w:rPr>
+        <w:t>żytkownik</w:t>
+      </w:r>
+      <w:r>
+        <w:t xml:space="preserve"> chcę móc tworzyć </w:t>
+      </w:r>
+      <w:r>
+        <w:rPr>
+          <w:b/>
+          <w:bCs/>
+        </w:rPr>
+        <w:t xml:space="preserve">Grupę </w:t>
+      </w:r>
+      <w:r>
+        <w:rPr>
+          <w:b/>
+          <w:bCs/>
+        </w:rPr>
+        <w:t>k</w:t>
+      </w:r>
+      <w:r>
+        <w:rPr>
+          <w:b/>
+          <w:bCs/>
+        </w:rPr>
+        <w:t>ursów</w:t>
+      </w:r>
+      <w:r>
+        <w:t xml:space="preserve">, aby </w:t>
+      </w:r>
+      <w:r>
+        <w:rPr>
+          <w:b/>
+          <w:bCs/>
+        </w:rPr>
+        <w:t>G</w:t>
+      </w:r>
+      <w:r>
+        <w:rPr>
+          <w:b/>
+          <w:bCs/>
+        </w:rPr>
+        <w:t xml:space="preserve">rupa kursów </w:t>
+      </w:r>
+      <w:r>
+        <w:t>była dostępna w systemie.</w:t>
       </w:r>
     </w:p>
     <w:p>
@@ -125,16 +255,72 @@
         </w:numPr>
       </w:pPr>
       <w:r>
-        <w:t>User Story 2: Jako użytkowni</w:t>
-      </w:r>
-      <w:r>
+        <w:t xml:space="preserve">User Story 2: Jako </w:t>
+      </w:r>
+      <w:r>
+        <w:rPr>
+          <w:b/>
+          <w:bCs/>
+        </w:rPr>
+        <w:t>U</w:t>
+      </w:r>
+      <w:r>
+        <w:rPr>
+          <w:b/>
+          <w:bCs/>
+        </w:rPr>
+        <w:t>żytkowni</w:t>
+      </w:r>
+      <w:r>
+        <w:rPr>
+          <w:b/>
+          <w:bCs/>
+        </w:rPr>
         <w:t>k</w:t>
       </w:r>
       <w:r>
-        <w:t xml:space="preserve"> chcę móc modyfikować grupę kursów</w:t>
-      </w:r>
-      <w:r>
-        <w:t>, aby grupa kursów miała aktualne informacje w systemie</w:t>
+        <w:t xml:space="preserve"> chcę móc modyfikować </w:t>
+      </w:r>
+      <w:r>
+        <w:rPr>
+          <w:b/>
+          <w:bCs/>
+        </w:rPr>
+        <w:t xml:space="preserve">Grupę </w:t>
+      </w:r>
+      <w:r>
+        <w:rPr>
+          <w:b/>
+          <w:bCs/>
+        </w:rPr>
+        <w:t>k</w:t>
+      </w:r>
+      <w:r>
+        <w:rPr>
+          <w:b/>
+          <w:bCs/>
+        </w:rPr>
+        <w:t>ursów</w:t>
+      </w:r>
+      <w:r>
+        <w:t xml:space="preserve">, aby </w:t>
+      </w:r>
+      <w:r>
+        <w:rPr>
+          <w:b/>
+          <w:bCs/>
+        </w:rPr>
+        <w:t>G</w:t>
+      </w:r>
+      <w:r>
+        <w:rPr>
+          <w:b/>
+          <w:bCs/>
+        </w:rPr>
+        <w:t xml:space="preserve">rupa kursów </w:t>
+      </w:r>
+      <w:r>
+        <w:t>miała aktualne informacje w systemie</w:t>
       </w:r>
     </w:p>
     <w:p>
@@ -146,28 +332,925 @@
         </w:numPr>
       </w:pPr>
       <w:r>
+        <w:t xml:space="preserve">User Story 3: Jako </w:t>
+      </w:r>
+      <w:r>
+        <w:rPr>
+          <w:b/>
+          <w:bCs/>
+        </w:rPr>
+        <w:t>U</w:t>
+      </w:r>
+      <w:r>
+        <w:rPr>
+          <w:b/>
+          <w:bCs/>
+        </w:rPr>
+        <w:t>żytkowni</w:t>
+      </w:r>
+      <w:r>
+        <w:rPr>
+          <w:b/>
+          <w:bCs/>
+        </w:rPr>
+        <w:t>k</w:t>
+      </w:r>
+      <w:r>
+        <w:t xml:space="preserve"> chcę móc usuwać </w:t>
+      </w:r>
+      <w:r>
+        <w:rPr>
+          <w:b/>
+          <w:bCs/>
+        </w:rPr>
+        <w:t xml:space="preserve">Grupę </w:t>
+      </w:r>
+      <w:r>
+        <w:rPr>
+          <w:b/>
+          <w:bCs/>
+        </w:rPr>
+        <w:t>k</w:t>
+      </w:r>
+      <w:r>
+        <w:rPr>
+          <w:b/>
+          <w:bCs/>
+        </w:rPr>
+        <w:t>ursów</w:t>
+      </w:r>
+      <w:r>
+        <w:t>, aby</w:t>
+      </w:r>
+      <w:r>
+        <w:t xml:space="preserve"> niepotrzebne</w:t>
+      </w:r>
+      <w:r>
+        <w:t xml:space="preserve"> </w:t>
+      </w:r>
+      <w:r>
+        <w:rPr>
+          <w:b/>
+          <w:bCs/>
+        </w:rPr>
+        <w:t>G</w:t>
+      </w:r>
+      <w:r>
+        <w:rPr>
+          <w:b/>
+          <w:bCs/>
+        </w:rPr>
+        <w:t xml:space="preserve">rupa kursów </w:t>
+      </w:r>
+      <w:r>
+        <w:t>nie znajdowały się w systemie.</w:t>
+      </w:r>
+    </w:p>
+    <w:p>
+      <w:pPr>
+        <w:pStyle w:val="Akapitzlist"/>
+        <w:numPr>
+          <w:ilvl w:val="0"/>
+          <w:numId w:val="1"/>
+        </w:numPr>
+      </w:pPr>
+      <w:r>
+        <w:t>Epik 3</w:t>
+      </w:r>
+      <w:r>
+        <w:t>: przeglądanie planu studiów</w:t>
+      </w:r>
+      <w:r>
+        <w:t xml:space="preserve"> </w:t>
+      </w:r>
+      <w:r>
+        <w:t>(Patryk)</w:t>
+      </w:r>
+    </w:p>
+    <w:p>
+      <w:pPr>
+        <w:pStyle w:val="Akapitzlist"/>
+        <w:numPr>
+          <w:ilvl w:val="1"/>
+          <w:numId w:val="1"/>
+        </w:numPr>
+        <w:jc w:val="both"/>
+      </w:pPr>
+      <w:r>
+        <w:t xml:space="preserve">User Story 1: Jako </w:t>
+      </w:r>
+      <w:r>
+        <w:rPr>
+          <w:b/>
+          <w:bCs/>
+        </w:rPr>
+        <w:t>U</w:t>
+      </w:r>
+      <w:r>
+        <w:rPr>
+          <w:b/>
+          <w:bCs/>
+        </w:rPr>
+        <w:t>żytkownik</w:t>
+      </w:r>
+      <w:r>
+        <w:t xml:space="preserve"> </w:t>
+      </w:r>
+      <w:r>
+        <w:t xml:space="preserve">chcę </w:t>
+      </w:r>
+      <w:r>
+        <w:t xml:space="preserve">móc </w:t>
+      </w:r>
+      <w:r>
+        <w:t xml:space="preserve">wybierać </w:t>
+      </w:r>
+      <w:r>
+        <w:rPr>
+          <w:b/>
+          <w:bCs/>
+        </w:rPr>
+        <w:t>Wydział</w:t>
+      </w:r>
+      <w:r>
+        <w:rPr>
+          <w:b/>
+          <w:bCs/>
+        </w:rPr>
+        <w:t>y</w:t>
+      </w:r>
+      <w:r>
+        <w:t>,</w:t>
+      </w:r>
+      <w:r>
+        <w:t xml:space="preserve"> </w:t>
+      </w:r>
+      <w:r>
+        <w:rPr>
+          <w:b/>
+          <w:bCs/>
+        </w:rPr>
+        <w:t>Kierunki</w:t>
+      </w:r>
+      <w:r>
+        <w:t>,</w:t>
+      </w:r>
+      <w:r>
+        <w:t xml:space="preserve"> </w:t>
+      </w:r>
+      <w:r>
+        <w:rPr>
+          <w:i/>
+          <w:iCs/>
+        </w:rPr>
+        <w:t>stopni</w:t>
+      </w:r>
+      <w:r>
+        <w:rPr>
+          <w:i/>
+          <w:iCs/>
+        </w:rPr>
+        <w:t>e</w:t>
+      </w:r>
+      <w:r>
+        <w:t xml:space="preserve"> kształcenia </w:t>
+      </w:r>
+      <w:r>
+        <w:t xml:space="preserve">oraz </w:t>
+      </w:r>
+      <w:r>
+        <w:rPr>
+          <w:i/>
+          <w:iCs/>
+        </w:rPr>
+        <w:t>język</w:t>
+      </w:r>
+      <w:r>
+        <w:rPr>
+          <w:i/>
+          <w:iCs/>
+        </w:rPr>
+        <w:t xml:space="preserve">i </w:t>
+      </w:r>
+      <w:r>
+        <w:rPr>
+          <w:i/>
+          <w:iCs/>
+        </w:rPr>
+        <w:t>kształcenia</w:t>
+      </w:r>
+      <w:r>
+        <w:t xml:space="preserve"> </w:t>
+      </w:r>
+      <w:r>
+        <w:t xml:space="preserve">z </w:t>
+      </w:r>
+      <w:r>
+        <w:rPr>
+          <w:b/>
+          <w:bCs/>
+        </w:rPr>
+        <w:t>Kierunk</w:t>
+      </w:r>
+      <w:r>
+        <w:rPr>
+          <w:b/>
+          <w:bCs/>
+        </w:rPr>
+        <w:t>ów</w:t>
+      </w:r>
+      <w:r>
+        <w:t xml:space="preserve">, </w:t>
+      </w:r>
+      <w:r>
+        <w:t>żeby</w:t>
+      </w:r>
+      <w:r>
+        <w:t xml:space="preserve"> </w:t>
+      </w:r>
+      <w:r>
+        <w:t xml:space="preserve">ograniczyć wyniki wyszukiwania </w:t>
+      </w:r>
+      <w:r>
+        <w:t>według wybranych filtrów</w:t>
+      </w:r>
+      <w:r>
+        <w:t>.</w:t>
+      </w:r>
+    </w:p>
+    <w:p>
+      <w:pPr>
+        <w:pStyle w:val="Akapitzlist"/>
+        <w:numPr>
+          <w:ilvl w:val="1"/>
+          <w:numId w:val="1"/>
+        </w:numPr>
+      </w:pPr>
+      <w:r>
+        <w:t xml:space="preserve">User Story 2: </w:t>
+      </w:r>
+      <w:r>
+        <w:t xml:space="preserve">Jako </w:t>
+      </w:r>
+      <w:r>
+        <w:rPr>
+          <w:b/>
+          <w:bCs/>
+        </w:rPr>
+        <w:t>U</w:t>
+      </w:r>
+      <w:r>
+        <w:rPr>
+          <w:b/>
+          <w:bCs/>
+        </w:rPr>
+        <w:t>żytkownik</w:t>
+      </w:r>
+      <w:r>
+        <w:t xml:space="preserve"> chcę móc </w:t>
+      </w:r>
+      <w:r>
+        <w:t xml:space="preserve">odczytać </w:t>
+      </w:r>
+      <w:r>
+        <w:t xml:space="preserve">podsumowanie </w:t>
+      </w:r>
+      <w:r>
+        <w:rPr>
+          <w:b/>
+          <w:bCs/>
+        </w:rPr>
+        <w:t xml:space="preserve">Planu studiów </w:t>
+      </w:r>
+      <w:r>
+        <w:t xml:space="preserve">w postaci </w:t>
+      </w:r>
+      <w:r>
+        <w:t>wszystki</w:t>
+      </w:r>
+      <w:r>
+        <w:t xml:space="preserve">ch </w:t>
+      </w:r>
+      <w:r>
+        <w:rPr>
+          <w:b/>
+          <w:bCs/>
+        </w:rPr>
+        <w:t>Grup</w:t>
+      </w:r>
+      <w:r>
+        <w:rPr>
+          <w:b/>
+          <w:bCs/>
+        </w:rPr>
+        <w:t xml:space="preserve"> </w:t>
+      </w:r>
+      <w:r>
+        <w:rPr>
+          <w:b/>
+          <w:bCs/>
+        </w:rPr>
+        <w:t>kursów</w:t>
+      </w:r>
+      <w:r>
+        <w:rPr>
+          <w:b/>
+          <w:bCs/>
+        </w:rPr>
+        <w:t xml:space="preserve"> </w:t>
+      </w:r>
+      <w:r>
+        <w:t xml:space="preserve">wraz z </w:t>
+      </w:r>
+      <w:r>
+        <w:t>ich</w:t>
+      </w:r>
+      <w:r>
+        <w:rPr>
+          <w:b/>
+          <w:bCs/>
+        </w:rPr>
+        <w:t xml:space="preserve"> </w:t>
+      </w:r>
+      <w:r>
+        <w:rPr>
+          <w:b/>
+          <w:bCs/>
+        </w:rPr>
+        <w:t>Kurs</w:t>
+      </w:r>
+      <w:r>
+        <w:rPr>
+          <w:b/>
+          <w:bCs/>
+        </w:rPr>
+        <w:t>ami</w:t>
+      </w:r>
+      <w:r>
+        <w:t xml:space="preserve">, podzielone na </w:t>
+      </w:r>
+      <w:r>
+        <w:rPr>
+          <w:b/>
+          <w:bCs/>
+        </w:rPr>
+        <w:t>Semestry</w:t>
+      </w:r>
+      <w:r>
+        <w:t xml:space="preserve">, </w:t>
+      </w:r>
+      <w:r>
+        <w:t xml:space="preserve">żeby </w:t>
+      </w:r>
+      <w:r>
+        <w:t xml:space="preserve">móc zweryfikować jak wygląda </w:t>
+      </w:r>
+      <w:r>
+        <w:rPr>
+          <w:b/>
+          <w:bCs/>
+        </w:rPr>
+        <w:t>Plan studiów</w:t>
+      </w:r>
+      <w:r>
+        <w:t>.</w:t>
+      </w:r>
+    </w:p>
+    <w:p>
+      <w:pPr>
+        <w:pStyle w:val="Akapitzlist"/>
+        <w:numPr>
+          <w:ilvl w:val="0"/>
+          <w:numId w:val="1"/>
+        </w:numPr>
+      </w:pPr>
+      <w:r>
+        <w:t xml:space="preserve">Epik </w:t>
+      </w:r>
+      <w:r>
+        <w:t>4</w:t>
+      </w:r>
+      <w:r>
+        <w:t xml:space="preserve">: </w:t>
+      </w:r>
+      <w:r>
+        <w:t>Zarządzanie planami studiów</w:t>
+      </w:r>
+      <w:r>
+        <w:t xml:space="preserve"> (Jakub)</w:t>
+      </w:r>
+    </w:p>
+    <w:p>
+      <w:pPr>
+        <w:pStyle w:val="Akapitzlist"/>
+        <w:numPr>
+          <w:ilvl w:val="1"/>
+          <w:numId w:val="1"/>
+        </w:numPr>
+      </w:pPr>
+      <w:r>
+        <w:t xml:space="preserve">User Story 1: Jako </w:t>
+      </w:r>
+      <w:r>
+        <w:rPr>
+          <w:b/>
+          <w:bCs/>
+        </w:rPr>
+        <w:t>U</w:t>
+      </w:r>
+      <w:r>
+        <w:rPr>
+          <w:b/>
+          <w:bCs/>
+        </w:rPr>
+        <w:t>żytkownik</w:t>
+      </w:r>
+      <w:r>
+        <w:t xml:space="preserve"> chcę móc dodać, edytować, usuwać </w:t>
+      </w:r>
+      <w:r>
+        <w:rPr>
+          <w:b/>
+          <w:bCs/>
+        </w:rPr>
+        <w:t xml:space="preserve">Planu studiów </w:t>
+      </w:r>
+      <w:r>
+        <w:t xml:space="preserve">do istniejącego </w:t>
+      </w:r>
+      <w:r>
+        <w:rPr>
+          <w:b/>
+          <w:bCs/>
+        </w:rPr>
+        <w:t>Kierunku</w:t>
+      </w:r>
+      <w:r>
+        <w:t>, aby dostosowywać ofertę uczelni.</w:t>
+      </w:r>
+    </w:p>
+    <w:p>
+      <w:pPr>
+        <w:pStyle w:val="Akapitzlist"/>
+        <w:numPr>
+          <w:ilvl w:val="1"/>
+          <w:numId w:val="1"/>
+        </w:numPr>
+      </w:pPr>
+      <w:r>
+        <w:t xml:space="preserve">User Story 2: Jako </w:t>
+      </w:r>
+      <w:r>
+        <w:rPr>
+          <w:b/>
+          <w:bCs/>
+        </w:rPr>
+        <w:t>U</w:t>
+      </w:r>
+      <w:r>
+        <w:rPr>
+          <w:b/>
+          <w:bCs/>
+        </w:rPr>
+        <w:t>żytkownik</w:t>
+      </w:r>
+      <w:r>
+        <w:t xml:space="preserve"> chc</w:t>
+      </w:r>
+      <w:r>
+        <w:t>ę</w:t>
+      </w:r>
+      <w:r>
+        <w:t xml:space="preserve"> móc opracowywać </w:t>
+      </w:r>
+      <w:r>
+        <w:rPr>
+          <w:b/>
+          <w:bCs/>
+        </w:rPr>
+        <w:t>Semestry</w:t>
+      </w:r>
+      <w:r>
+        <w:t xml:space="preserve"> w ramach </w:t>
+      </w:r>
+      <w:r>
+        <w:rPr>
+          <w:b/>
+          <w:bCs/>
+        </w:rPr>
+        <w:t>P</w:t>
+      </w:r>
+      <w:r>
+        <w:rPr>
+          <w:b/>
+          <w:bCs/>
+        </w:rPr>
+        <w:t>lanu studiów</w:t>
+      </w:r>
+      <w:r>
+        <w:t xml:space="preserve">, aby </w:t>
+      </w:r>
+      <w:r>
+        <w:t>zapewnić uporządkowaną chronologię nauczania.</w:t>
+      </w:r>
+    </w:p>
+    <w:p>
+      <w:pPr>
+        <w:pStyle w:val="Akapitzlist"/>
+        <w:numPr>
+          <w:ilvl w:val="1"/>
+          <w:numId w:val="1"/>
+        </w:numPr>
+      </w:pPr>
+      <w:r>
+        <w:t xml:space="preserve">User Story 3: Jako </w:t>
+      </w:r>
+      <w:r>
+        <w:rPr>
+          <w:b/>
+          <w:bCs/>
+        </w:rPr>
+        <w:t>U</w:t>
+      </w:r>
+      <w:r>
+        <w:rPr>
+          <w:b/>
+          <w:bCs/>
+        </w:rPr>
+        <w:t>żytkownik</w:t>
+      </w:r>
+      <w:r>
+        <w:t xml:space="preserve"> chcę móc dodawać i usuwać </w:t>
+      </w:r>
+      <w:r>
+        <w:rPr>
+          <w:b/>
+          <w:bCs/>
+        </w:rPr>
+        <w:t xml:space="preserve">Grupy kursów </w:t>
+      </w:r>
+      <w:r>
+        <w:t xml:space="preserve">w ramach </w:t>
+      </w:r>
+      <w:r>
+        <w:rPr>
+          <w:b/>
+          <w:bCs/>
+        </w:rPr>
+        <w:t>Semestru</w:t>
+      </w:r>
+      <w:r>
+        <w:t>, aby zaplanować zajęcia dla studentów</w:t>
+      </w:r>
+    </w:p>
+    <w:p>
+      <w:pPr>
+        <w:pStyle w:val="Akapitzlist"/>
+        <w:numPr>
+          <w:ilvl w:val="1"/>
+          <w:numId w:val="1"/>
+        </w:numPr>
+      </w:pPr>
+      <w:r>
+        <w:t xml:space="preserve">User Story 4: Jako </w:t>
+      </w:r>
+      <w:r>
+        <w:rPr>
+          <w:b/>
+          <w:bCs/>
+        </w:rPr>
+        <w:t>U</w:t>
+      </w:r>
+      <w:r>
+        <w:rPr>
+          <w:b/>
+          <w:bCs/>
+        </w:rPr>
+        <w:t>żytkownik</w:t>
+      </w:r>
+      <w:r>
+        <w:t xml:space="preserve"> chcę móc zweryfikować </w:t>
+      </w:r>
+      <w:r>
+        <w:rPr>
+          <w:b/>
+          <w:bCs/>
+        </w:rPr>
+        <w:t>P</w:t>
+      </w:r>
+      <w:r>
+        <w:rPr>
+          <w:b/>
+          <w:bCs/>
+        </w:rPr>
+        <w:t xml:space="preserve">lan </w:t>
+      </w:r>
+      <w:r>
+        <w:rPr>
+          <w:b/>
+          <w:bCs/>
+        </w:rPr>
+        <w:t>s</w:t>
+      </w:r>
+      <w:r>
+        <w:rPr>
+          <w:b/>
+          <w:bCs/>
+        </w:rPr>
+        <w:t>tudiów</w:t>
+      </w:r>
+      <w:r>
+        <w:t>, aby upewnić się, że spełnia rozporządzenia.</w:t>
+      </w:r>
+    </w:p>
+    <w:p>
+      <w:pPr>
+        <w:pStyle w:val="Akapitzlist"/>
+        <w:numPr>
+          <w:ilvl w:val="1"/>
+          <w:numId w:val="1"/>
+        </w:numPr>
+      </w:pPr>
+      <w:r>
+        <w:t xml:space="preserve">User story 5: </w:t>
+      </w:r>
+      <w:r>
+        <w:t xml:space="preserve">Jako </w:t>
+      </w:r>
+      <w:r>
+        <w:rPr>
+          <w:b/>
+          <w:bCs/>
+        </w:rPr>
+        <w:t>U</w:t>
+      </w:r>
+      <w:r>
+        <w:rPr>
+          <w:b/>
+          <w:bCs/>
+        </w:rPr>
+        <w:t>żytkownik</w:t>
+      </w:r>
+      <w:r>
+        <w:t xml:space="preserve"> chcę móc </w:t>
+      </w:r>
+      <w:r>
+        <w:t>wyświetlić</w:t>
+      </w:r>
+      <w:r>
+        <w:t xml:space="preserve"> </w:t>
+      </w:r>
+      <w:r>
+        <w:rPr>
+          <w:b/>
+          <w:bCs/>
+        </w:rPr>
+        <w:t>P</w:t>
+      </w:r>
+      <w:r>
+        <w:rPr>
+          <w:b/>
+          <w:bCs/>
+        </w:rPr>
+        <w:t>lan studiów</w:t>
+      </w:r>
+      <w:r>
+        <w:t xml:space="preserve"> </w:t>
+      </w:r>
+      <w:r>
+        <w:t>w układzie punktowym</w:t>
+      </w:r>
+      <w:r>
+        <w:t xml:space="preserve">, aby mieć pełne </w:t>
+      </w:r>
+      <w:r>
+        <w:t xml:space="preserve">spojrzenie na ofertę </w:t>
+      </w:r>
+      <w:r>
+        <w:rPr>
+          <w:b/>
+          <w:bCs/>
+        </w:rPr>
+        <w:t>kierunku</w:t>
+      </w:r>
+      <w:r>
+        <w:t>.</w:t>
+      </w:r>
+    </w:p>
+    <w:p>
+      <w:pPr>
+        <w:pStyle w:val="Akapitzlist"/>
+        <w:numPr>
+          <w:ilvl w:val="0"/>
+          <w:numId w:val="1"/>
+        </w:numPr>
+      </w:pPr>
+      <w:r>
+        <w:t xml:space="preserve">Epik </w:t>
+      </w:r>
+      <w:r>
+        <w:t>5</w:t>
+      </w:r>
+      <w:r>
+        <w:t xml:space="preserve">: </w:t>
+      </w:r>
+      <w:r>
+        <w:t xml:space="preserve">Zarządzanie </w:t>
+      </w:r>
+      <w:r>
+        <w:t>ograniczeniami</w:t>
+      </w:r>
+      <w:r>
+        <w:t xml:space="preserve"> (Michał)</w:t>
+      </w:r>
+      <w:r>
+        <w:t>:</w:t>
+      </w:r>
+    </w:p>
+    <w:p>
+      <w:pPr>
+        <w:pStyle w:val="Akapitzlist"/>
+        <w:numPr>
+          <w:ilvl w:val="1"/>
+          <w:numId w:val="1"/>
+        </w:numPr>
+      </w:pPr>
+      <w:r>
+        <w:t xml:space="preserve">User Story 1: </w:t>
+      </w:r>
+      <w:r>
+        <w:t xml:space="preserve">Jako </w:t>
+      </w:r>
+      <w:r>
+        <w:rPr>
+          <w:b/>
+          <w:bCs/>
+        </w:rPr>
+        <w:t>A</w:t>
+      </w:r>
+      <w:r>
+        <w:rPr>
+          <w:b/>
+          <w:bCs/>
+        </w:rPr>
+        <w:t xml:space="preserve">dministrator </w:t>
+      </w:r>
+      <w:r>
+        <w:t xml:space="preserve">chcę móc dodać </w:t>
+      </w:r>
+      <w:r>
+        <w:rPr>
+          <w:b/>
+          <w:bCs/>
+        </w:rPr>
+        <w:t>R</w:t>
+      </w:r>
+      <w:r>
+        <w:rPr>
+          <w:b/>
+          <w:bCs/>
+        </w:rPr>
+        <w:t>ozporządzenie</w:t>
+      </w:r>
+      <w:r>
+        <w:t xml:space="preserve">, aby umożliwić weryfikacje </w:t>
+      </w:r>
+      <w:r>
+        <w:rPr>
+          <w:b/>
+          <w:bCs/>
+        </w:rPr>
+        <w:t>P</w:t>
+      </w:r>
+      <w:r>
+        <w:rPr>
+          <w:b/>
+          <w:bCs/>
+        </w:rPr>
+        <w:t>lanów</w:t>
+      </w:r>
+      <w:r>
+        <w:t xml:space="preserve"> </w:t>
+      </w:r>
+      <w:r>
+        <w:rPr>
+          <w:b/>
+          <w:bCs/>
+        </w:rPr>
+        <w:t>studiów</w:t>
+      </w:r>
+      <w:r>
+        <w:t>.</w:t>
+      </w:r>
+    </w:p>
+    <w:p>
+      <w:pPr>
+        <w:pStyle w:val="Akapitzlist"/>
+        <w:numPr>
+          <w:ilvl w:val="1"/>
+          <w:numId w:val="1"/>
+        </w:numPr>
+      </w:pPr>
+      <w:r>
         <w:t xml:space="preserve">User Story </w:t>
       </w:r>
       <w:r>
+        <w:t>2</w:t>
+      </w:r>
+      <w:r>
+        <w:t xml:space="preserve">: </w:t>
+      </w:r>
+      <w:r>
+        <w:t xml:space="preserve">Jako </w:t>
+      </w:r>
+      <w:r>
+        <w:rPr>
+          <w:b/>
+          <w:bCs/>
+        </w:rPr>
+        <w:t>A</w:t>
+      </w:r>
+      <w:r>
+        <w:rPr>
+          <w:b/>
+          <w:bCs/>
+        </w:rPr>
+        <w:t>dministrator</w:t>
+      </w:r>
+      <w:r>
+        <w:t xml:space="preserve"> chcę móc usunąć </w:t>
+      </w:r>
+      <w:r>
+        <w:rPr>
+          <w:b/>
+          <w:bCs/>
+        </w:rPr>
+        <w:t>R</w:t>
+      </w:r>
+      <w:r>
+        <w:rPr>
+          <w:b/>
+          <w:bCs/>
+        </w:rPr>
+        <w:t>ozporządzenie</w:t>
+      </w:r>
+      <w:r>
+        <w:t>, aby usuwać nieaktualne wymagania.</w:t>
+      </w:r>
+    </w:p>
+    <w:p>
+      <w:pPr>
+        <w:pStyle w:val="Akapitzlist"/>
+        <w:numPr>
+          <w:ilvl w:val="1"/>
+          <w:numId w:val="1"/>
+        </w:numPr>
+      </w:pPr>
+      <w:r>
+        <w:t xml:space="preserve">User Story </w:t>
+      </w:r>
+      <w:r>
         <w:t>3</w:t>
       </w:r>
       <w:r>
-        <w:t>: Jako użytkowni</w:t>
-      </w:r>
-      <w:r>
-        <w:t>k</w:t>
-      </w:r>
-      <w:r>
-        <w:t xml:space="preserve"> chcę móc </w:t>
-      </w:r>
-      <w:r>
-        <w:t>usuwać</w:t>
-      </w:r>
-      <w:r>
-        <w:t xml:space="preserve"> grupę kursów</w:t>
-      </w:r>
-      <w:r>
-        <w:t>, aby niepotrzebne grupy kursów nie znajdowały się w systemie.</w:t>
+        <w:t xml:space="preserve">: </w:t>
+      </w:r>
+      <w:r>
+        <w:t xml:space="preserve">Jako </w:t>
+      </w:r>
+      <w:r>
+        <w:rPr>
+          <w:b/>
+          <w:bCs/>
+        </w:rPr>
+        <w:t>A</w:t>
+      </w:r>
+      <w:r>
+        <w:rPr>
+          <w:b/>
+          <w:bCs/>
+        </w:rPr>
+        <w:t>dministrator</w:t>
+      </w:r>
+      <w:r>
+        <w:t xml:space="preserve"> chcę móc modyfikować </w:t>
+      </w:r>
+      <w:r>
+        <w:rPr>
+          <w:b/>
+          <w:bCs/>
+        </w:rPr>
+        <w:t>R</w:t>
+      </w:r>
+      <w:r>
+        <w:rPr>
+          <w:b/>
+          <w:bCs/>
+        </w:rPr>
+        <w:t>ozporządzenie</w:t>
+      </w:r>
+      <w:r>
+        <w:t>, aby zapewnić aktualność wymagań.</w:t>
       </w:r>
     </w:p>
     <w:p>
@@ -179,25 +1262,22 @@
         </w:numPr>
       </w:pPr>
       <w:r>
-        <w:t xml:space="preserve">Nowy epik: </w:t>
-      </w:r>
-      <w:r>
-        <w:rPr>
-          <w:color w:val="FFC000"/>
-        </w:rPr>
-        <w:t>przeglądanie</w:t>
-      </w:r>
-      <w:r>
-        <w:rPr>
-          <w:color w:val="FFC000"/>
-        </w:rPr>
-        <w:t xml:space="preserve"> planu</w:t>
-      </w:r>
-      <w:r>
-        <w:rPr>
-          <w:color w:val="FFC000"/>
-        </w:rPr>
-        <w:t xml:space="preserve"> studiów:</w:t>
+        <w:t xml:space="preserve">Epik </w:t>
+      </w:r>
+      <w:r>
+        <w:t>6</w:t>
+      </w:r>
+      <w:r>
+        <w:t xml:space="preserve">: </w:t>
+      </w:r>
+      <w:r>
+        <w:t>Zarządzanie kierunkami</w:t>
+      </w:r>
+      <w:r>
+        <w:t xml:space="preserve"> </w:t>
+      </w:r>
+      <w:r>
+        <w:t>(Michał)</w:t>
       </w:r>
     </w:p>
     <w:p>
@@ -208,37 +1288,37 @@
           <w:numId w:val="1"/>
         </w:numPr>
       </w:pPr>
-      <w:proofErr w:type="spellStart"/>
-      <w:r>
-        <w:rPr>
-          <w:color w:val="FFC000"/>
-        </w:rPr>
-        <w:t>Chdozenie</w:t>
-      </w:r>
-      <w:proofErr w:type="spellEnd"/>
-      <w:r>
-        <w:rPr>
-          <w:color w:val="FFC000"/>
-        </w:rPr>
-        <w:t xml:space="preserve"> po strukturze</w:t>
-      </w:r>
-    </w:p>
-    <w:p>
-      <w:pPr>
-        <w:pStyle w:val="Akapitzlist"/>
-        <w:numPr>
-          <w:ilvl w:val="0"/>
-          <w:numId w:val="1"/>
-        </w:numPr>
-      </w:pPr>
-      <w:r>
-        <w:t xml:space="preserve">Epik 3: </w:t>
-      </w:r>
-      <w:r>
-        <w:rPr>
-          <w:color w:val="1F3864" w:themeColor="accent1" w:themeShade="80"/>
-        </w:rPr>
-        <w:t>Zarządzanie planami studiów</w:t>
+      <w:r>
+        <w:t xml:space="preserve">User Story 1: </w:t>
+      </w:r>
+      <w:r>
+        <w:t xml:space="preserve">Jako </w:t>
+      </w:r>
+      <w:r>
+        <w:rPr>
+          <w:b/>
+          <w:bCs/>
+        </w:rPr>
+        <w:t>Administrator</w:t>
+      </w:r>
+      <w:r>
+        <w:t xml:space="preserve"> </w:t>
+      </w:r>
+      <w:r>
+        <w:t xml:space="preserve">chcę móc dodać </w:t>
+      </w:r>
+      <w:r>
+        <w:rPr>
+          <w:b/>
+          <w:bCs/>
+        </w:rPr>
+        <w:t>Kierunek</w:t>
+      </w:r>
+      <w:r>
+        <w:t xml:space="preserve">, aby </w:t>
+      </w:r>
+      <w:r>
+        <w:t>rozszerzać ofertę uczelni.</w:t>
       </w:r>
     </w:p>
     <w:p>
@@ -250,7 +1330,57 @@
         </w:numPr>
       </w:pPr>
       <w:r>
-        <w:t>User Story 1: Jako użytkownik chcę móc dodać, edytować, usuwać plan studiów do istniejącego kierunku, aby dostosowywać ofertę uczelni.</w:t>
+        <w:t xml:space="preserve">User Story </w:t>
+      </w:r>
+      <w:r>
+        <w:t>2</w:t>
+      </w:r>
+      <w:r>
+        <w:t xml:space="preserve">: </w:t>
+      </w:r>
+      <w:r>
+        <w:t xml:space="preserve">Jako </w:t>
+      </w:r>
+      <w:r>
+        <w:rPr>
+          <w:b/>
+          <w:bCs/>
+        </w:rPr>
+        <w:t>Administrator</w:t>
+      </w:r>
+      <w:r>
+        <w:t xml:space="preserve"> </w:t>
+      </w:r>
+      <w:r>
+        <w:t xml:space="preserve">chcę móc usunąć </w:t>
+      </w:r>
+      <w:r>
+        <w:rPr>
+          <w:b/>
+          <w:bCs/>
+        </w:rPr>
+        <w:t>Kierunek</w:t>
+      </w:r>
+      <w:r>
+        <w:t xml:space="preserve">, aby </w:t>
+      </w:r>
+      <w:r>
+        <w:t xml:space="preserve">usuwać </w:t>
+      </w:r>
+      <w:r>
+        <w:t xml:space="preserve">niepotrzebne dłużej elementy </w:t>
+      </w:r>
+      <w:r>
+        <w:t>ofert</w:t>
+      </w:r>
+      <w:r>
+        <w:t xml:space="preserve">y </w:t>
+      </w:r>
+      <w:r>
+        <w:t>uczelni</w:t>
+      </w:r>
+      <w:r>
+        <w:t>.</w:t>
       </w:r>
     </w:p>
     <w:p>
@@ -262,199 +1392,50 @@
         </w:numPr>
       </w:pPr>
       <w:r>
-        <w:t xml:space="preserve">User Story 2: Jako użytkownik chce móc opracowywać semestry w ramach planu studiów, aby </w:t>
-      </w:r>
-      <w:r>
-        <w:t>zapewnić uporządkowaną chronologię nauczania.</w:t>
-      </w:r>
-    </w:p>
-    <w:p>
-      <w:pPr>
-        <w:pStyle w:val="Akapitzlist"/>
-        <w:numPr>
-          <w:ilvl w:val="1"/>
-          <w:numId w:val="1"/>
-        </w:numPr>
-      </w:pPr>
-      <w:r>
-        <w:t>User Story 3: Jako użytkownik chcę móc dodawać i usuwać grupy kursów w ramach semestru, aby zaplanować zajęcia dla studentów</w:t>
-      </w:r>
-    </w:p>
-    <w:p>
-      <w:pPr>
-        <w:pStyle w:val="Akapitzlist"/>
-        <w:numPr>
-          <w:ilvl w:val="1"/>
-          <w:numId w:val="1"/>
-        </w:numPr>
-      </w:pPr>
-      <w:r>
-        <w:t>User Story 4: Jako użytkownik chcę móc zweryfikować plan studiów, aby upewnić się, że spełnia rozporządzenia.</w:t>
-      </w:r>
-    </w:p>
-    <w:p>
-      <w:pPr>
-        <w:pStyle w:val="Akapitzlist"/>
-        <w:numPr>
-          <w:ilvl w:val="1"/>
-          <w:numId w:val="1"/>
-        </w:numPr>
-      </w:pPr>
-      <w:r>
-        <w:t>User story 5: wyświetlanie w układzie punktowym.</w:t>
-      </w:r>
-    </w:p>
-    <w:p>
-      <w:pPr>
-        <w:pStyle w:val="Akapitzlist"/>
-        <w:numPr>
-          <w:ilvl w:val="0"/>
-          <w:numId w:val="1"/>
-        </w:numPr>
-      </w:pPr>
-      <w:r>
-        <w:t xml:space="preserve">Epik 4: </w:t>
-      </w:r>
-      <w:r>
-        <w:t xml:space="preserve">Zarządzanie </w:t>
-      </w:r>
-      <w:r>
-        <w:t>ograniczeniami</w:t>
-      </w:r>
-      <w:r>
-        <w:t>:</w:t>
-      </w:r>
-    </w:p>
-    <w:p>
-      <w:pPr>
-        <w:pStyle w:val="Akapitzlist"/>
-        <w:numPr>
-          <w:ilvl w:val="1"/>
-          <w:numId w:val="1"/>
-        </w:numPr>
-        <w:rPr>
-          <w:color w:val="FF33CC"/>
-        </w:rPr>
-      </w:pPr>
-      <w:r>
-        <w:rPr>
-          <w:color w:val="FF33CC"/>
-        </w:rPr>
-        <w:t>Jako administrator chcę móc dodać rozporządzenie, aby umożliwić weryfikacje planów.</w:t>
-      </w:r>
-    </w:p>
-    <w:p>
-      <w:pPr>
-        <w:pStyle w:val="Akapitzlist"/>
-        <w:numPr>
-          <w:ilvl w:val="1"/>
-          <w:numId w:val="1"/>
-        </w:numPr>
-      </w:pPr>
-      <w:r>
-        <w:t xml:space="preserve">Jako administrator chcę móc </w:t>
-      </w:r>
-      <w:r>
-        <w:t>usunąć</w:t>
-      </w:r>
-      <w:r>
-        <w:t xml:space="preserve"> rozporządzenie, aby </w:t>
-      </w:r>
-      <w:r>
-        <w:t>usuwać nieaktualne wymagania.</w:t>
-      </w:r>
-    </w:p>
-    <w:p>
-      <w:pPr>
-        <w:pStyle w:val="Akapitzlist"/>
-        <w:numPr>
-          <w:ilvl w:val="1"/>
-          <w:numId w:val="1"/>
-        </w:numPr>
-      </w:pPr>
-      <w:r>
-        <w:t xml:space="preserve">Jako administrator chcę móc </w:t>
-      </w:r>
-      <w:r>
-        <w:t>modyfikować</w:t>
-      </w:r>
-      <w:r>
-        <w:t xml:space="preserve"> rozporządzenie, aby </w:t>
-      </w:r>
-      <w:r>
-        <w:t>zapewnić aktualność wymagań.</w:t>
-      </w:r>
-    </w:p>
-    <w:p>
-      <w:pPr>
-        <w:pStyle w:val="Akapitzlist"/>
-        <w:numPr>
-          <w:ilvl w:val="0"/>
-          <w:numId w:val="1"/>
-        </w:numPr>
-      </w:pPr>
-      <w:r>
-        <w:t xml:space="preserve">Epik 5: </w:t>
-      </w:r>
-      <w:r>
-        <w:rPr>
-          <w:color w:val="FF33CC"/>
-        </w:rPr>
-        <w:t>Zarządzanie kierunkami</w:t>
-      </w:r>
-    </w:p>
-    <w:p>
-      <w:pPr>
-        <w:pStyle w:val="Akapitzlist"/>
-        <w:numPr>
-          <w:ilvl w:val="1"/>
-          <w:numId w:val="1"/>
-        </w:numPr>
-      </w:pPr>
-      <w:r>
-        <w:t xml:space="preserve">Jako administrator chcę móc dodać </w:t>
-      </w:r>
-      <w:r>
-        <w:t>kierunek</w:t>
-      </w:r>
-      <w:r>
-        <w:t xml:space="preserve">, aby </w:t>
-      </w:r>
-      <w:r>
-        <w:t>rozszerzać ofertę uczelni.</w:t>
-      </w:r>
-    </w:p>
-    <w:p>
-      <w:pPr>
-        <w:pStyle w:val="Akapitzlist"/>
-        <w:numPr>
-          <w:ilvl w:val="1"/>
-          <w:numId w:val="1"/>
-        </w:numPr>
-      </w:pPr>
-      <w:r>
-        <w:t xml:space="preserve">Jako administrator chcę móc usunąć kierunek, aby </w:t>
-      </w:r>
-      <w:r>
-        <w:t>dostosowywać ofertę uczelni.</w:t>
-      </w:r>
-    </w:p>
-    <w:p>
-      <w:pPr>
-        <w:pStyle w:val="Akapitzlist"/>
-        <w:numPr>
-          <w:ilvl w:val="1"/>
-          <w:numId w:val="1"/>
-        </w:numPr>
-      </w:pPr>
-      <w:r>
-        <w:t>Jako administrator chcę móc modyfikować kierunek, aby</w:t>
-      </w:r>
-      <w:r>
-        <w:t>…</w:t>
-      </w:r>
-    </w:p>
-    <w:p/>
+        <w:t xml:space="preserve">User Story </w:t>
+      </w:r>
+      <w:r>
+        <w:t>3</w:t>
+      </w:r>
+      <w:r>
+        <w:t xml:space="preserve">: </w:t>
+      </w:r>
+      <w:r>
+        <w:t xml:space="preserve">Jako </w:t>
+      </w:r>
+      <w:r>
+        <w:rPr>
+          <w:b/>
+          <w:bCs/>
+        </w:rPr>
+        <w:t>Administrator</w:t>
+      </w:r>
+      <w:r>
+        <w:t xml:space="preserve"> </w:t>
+      </w:r>
+      <w:r>
+        <w:t xml:space="preserve">chcę móc modyfikować </w:t>
+      </w:r>
+      <w:r>
+        <w:rPr>
+          <w:b/>
+          <w:bCs/>
+        </w:rPr>
+        <w:t>Kierunek</w:t>
+      </w:r>
+      <w:r>
+        <w:t>, aby</w:t>
+      </w:r>
+      <w:r>
+        <w:t> </w:t>
+      </w:r>
+      <w:r>
+        <w:t>dostosowywać</w:t>
+      </w:r>
+      <w:r>
+        <w:t xml:space="preserve"> ofertę uczelni.</w:t>
+      </w:r>
+    </w:p>
     <w:sectPr>
       <w:pgSz w:w="11906" w:h="16838"/>
       <w:pgMar w:top="1417" w:right="1417" w:bottom="1417" w:left="1417" w:header="708" w:footer="708" w:gutter="0"/>
@@ -470,8 +1451,8 @@
   <w:abstractNum w:abstractNumId="0" w15:restartNumberingAfterBreak="0">
     <w:nsid w:val="43F007AB"/>
     <w:multiLevelType w:val="hybridMultilevel"/>
-    <w:tmpl w:val="95CAEADE"/>
-    <w:lvl w:ilvl="0" w:tplc="04150001">
+    <w:tmpl w:val="0860BA0C"/>
+    <w:lvl w:ilvl="0" w:tplc="D8FE2222">
       <w:start w:val="1"/>
       <w:numFmt w:val="bullet"/>
       <w:lvlText w:val=""/>
@@ -481,6 +1462,7 @@
       </w:pPr>
       <w:rPr>
         <w:rFonts w:ascii="Symbol" w:hAnsi="Symbol" w:hint="default"/>
+        <w:color w:val="auto"/>
       </w:rPr>
     </w:lvl>
     <w:lvl w:ilvl="1" w:tplc="04150003">
@@ -988,7 +1970,6 @@
   <w:style w:type="character" w:default="1" w:styleId="Domylnaczcionkaakapitu">
     <w:name w:val="Default Paragraph Font"/>
     <w:uiPriority w:val="1"/>
-    <w:semiHidden/>
     <w:unhideWhenUsed/>
   </w:style>
   <w:style w:type="table" w:default="1" w:styleId="Standardowy">

</xml_diff>